<commit_message>
updated documentation guidelines and base doc.
</commit_message>
<xml_diff>
--- a/documentation/docBase.docx
+++ b/documentation/docBase.docx
@@ -31,8 +31,17 @@
           <w:rStyle w:val="BookTitle"/>
           <w:sz w:val="48"/>
         </w:rPr>
-        <w:t>Fall 2018</w:t>
+        <w:t xml:space="preserve">Fall </w:t>
       </w:r>
+      <w:proofErr w:type="spellStart"/>
+      <w:r>
+        <w:rPr>
+          <w:rStyle w:val="BookTitle"/>
+          <w:sz w:val="48"/>
+        </w:rPr>
+        <w:t>2019</w:t>
+      </w:r>
+      <w:proofErr w:type="spellEnd"/>
     </w:p>
     <w:p>
       <w:pPr>
@@ -135,6 +144,12 @@
     </w:p>
     <w:sdt>
       <w:sdtPr>
+        <w:rPr>
+          <w:rFonts w:asciiTheme="minorHAnsi" w:eastAsiaTheme="minorHAnsi" w:hAnsiTheme="minorHAnsi" w:cstheme="minorBidi"/>
+          <w:color w:val="auto"/>
+          <w:sz w:val="22"/>
+          <w:szCs w:val="22"/>
+        </w:rPr>
         <w:id w:val="-1288971413"/>
         <w:docPartObj>
           <w:docPartGallery w:val="Table of Contents"/>
@@ -143,13 +158,9 @@
       </w:sdtPr>
       <w:sdtEndPr>
         <w:rPr>
-          <w:rFonts w:asciiTheme="minorHAnsi" w:eastAsiaTheme="minorHAnsi" w:hAnsiTheme="minorHAnsi" w:cstheme="minorBidi"/>
           <w:b/>
           <w:bCs/>
           <w:noProof/>
-          <w:color w:val="auto"/>
-          <w:sz w:val="22"/>
-          <w:szCs w:val="22"/>
         </w:rPr>
       </w:sdtEndPr>
       <w:sdtContent>
@@ -1203,6 +1214,8 @@
             <w:fldChar w:fldCharType="end"/>
           </w:r>
         </w:p>
+        <w:bookmarkStart w:id="0" w:name="_GoBack" w:displacedByCustomXml="next"/>
+        <w:bookmarkEnd w:id="0" w:displacedByCustomXml="next"/>
       </w:sdtContent>
     </w:sdt>
     <w:p>
@@ -1214,8 +1227,6 @@
           <w:sz w:val="48"/>
         </w:rPr>
       </w:pPr>
-      <w:bookmarkStart w:id="0" w:name="_GoBack"/>
-      <w:bookmarkEnd w:id="0"/>
     </w:p>
     <w:p>
       <w:pPr>
@@ -1694,7 +1705,7 @@
       </w:pPr>
     </w:pPrDefault>
   </w:docDefaults>
-  <w:latentStyles w:defLockedState="0" w:defUIPriority="99" w:defSemiHidden="0" w:defUnhideWhenUsed="0" w:defQFormat="0" w:count="375">
+  <w:latentStyles w:defLockedState="0" w:defUIPriority="99" w:defSemiHidden="0" w:defUnhideWhenUsed="0" w:defQFormat="0" w:count="377">
     <w:lsdException w:name="Normal" w:uiPriority="0" w:qFormat="1"/>
     <w:lsdException w:name="heading 1" w:uiPriority="9" w:qFormat="1"/>
     <w:lsdException w:name="heading 2" w:semiHidden="1" w:uiPriority="9" w:unhideWhenUsed="1" w:qFormat="1"/>
@@ -1800,7 +1811,6 @@
     <w:lsdException w:name="HTML Sample" w:semiHidden="1" w:unhideWhenUsed="1"/>
     <w:lsdException w:name="HTML Typewriter" w:semiHidden="1" w:unhideWhenUsed="1"/>
     <w:lsdException w:name="HTML Variable" w:semiHidden="1" w:unhideWhenUsed="1"/>
-    <w:lsdException w:name="Normal Table" w:semiHidden="1" w:unhideWhenUsed="1"/>
     <w:lsdException w:name="annotation subject" w:semiHidden="1" w:unhideWhenUsed="1"/>
     <w:lsdException w:name="No List" w:semiHidden="1" w:unhideWhenUsed="1"/>
     <w:lsdException w:name="Outline List 1" w:semiHidden="1" w:unhideWhenUsed="1"/>
@@ -1846,11 +1856,9 @@
     <w:lsdException w:name="Table Subtle 1" w:semiHidden="1" w:unhideWhenUsed="1"/>
     <w:lsdException w:name="Table Subtle 2" w:semiHidden="1" w:unhideWhenUsed="1"/>
     <w:lsdException w:name="Table Web 1" w:semiHidden="1" w:unhideWhenUsed="1"/>
-    <w:lsdException w:name="Table Web 2" w:semiHidden="1" w:unhideWhenUsed="1"/>
     <w:lsdException w:name="Table Web 3" w:semiHidden="1" w:unhideWhenUsed="1"/>
     <w:lsdException w:name="Balloon Text" w:semiHidden="1" w:unhideWhenUsed="1"/>
     <w:lsdException w:name="Table Grid" w:uiPriority="39"/>
-    <w:lsdException w:name="Table Theme" w:semiHidden="1" w:unhideWhenUsed="1"/>
     <w:lsdException w:name="Placeholder Text" w:semiHidden="1"/>
     <w:lsdException w:name="No Spacing" w:uiPriority="1" w:qFormat="1"/>
     <w:lsdException w:name="Light Shading" w:uiPriority="60"/>
@@ -2070,6 +2078,8 @@
     <w:lsdException w:name="Smart Hyperlink" w:semiHidden="1" w:unhideWhenUsed="1"/>
     <w:lsdException w:name="Hashtag" w:semiHidden="1" w:unhideWhenUsed="1"/>
     <w:lsdException w:name="Unresolved Mention" w:semiHidden="1" w:unhideWhenUsed="1"/>
+    <w:lsdException w:name="Smart Link" w:semiHidden="1" w:unhideWhenUsed="1"/>
+    <w:lsdException w:name="Smart Link Error" w:semiHidden="1" w:unhideWhenUsed="1"/>
   </w:latentStyles>
   <w:style w:type="paragraph" w:default="1" w:styleId="Normal">
     <w:name w:val="Normal"/>
@@ -2829,7 +2839,7 @@
 </file>
 
 <file path=customXml/itemProps1.xml><?xml version="1.0" encoding="utf-8"?>
-<ds:datastoreItem xmlns:ds="http://schemas.openxmlformats.org/officeDocument/2006/customXml" ds:itemID="{82BC8E04-DD8E-4AEA-A44D-298BBF439416}">
+<ds:datastoreItem xmlns:ds="http://schemas.openxmlformats.org/officeDocument/2006/customXml" ds:itemID="{B835C48A-7A68-4464-A738-2547455D2FC0}">
   <ds:schemaRefs>
     <ds:schemaRef ds:uri="http://schemas.openxmlformats.org/officeDocument/2006/bibliography"/>
   </ds:schemaRefs>

</xml_diff>